<commit_message>
upload on play store
</commit_message>
<xml_diff>
--- a/upload_on_playstore_android.docx
+++ b/upload_on_playstore_android.docx
@@ -1,14 +1,179 @@
 
 <file path=word/document.xml><?xml version="1.0" encoding="utf-8"?>
-<w:document xmlns:ve="http://schemas.openxmlformats.org/markup-compatibility/2006" xmlns:o="urn:schemas-microsoft-com:office:office" xmlns:r="http://schemas.openxmlformats.org/officeDocument/2006/relationships" xmlns:v="urn:schemas-microsoft-com:vml" xmlns:wp="http://schemas.openxmlformats.org/drawingml/2006/wordprocessingDrawing" xmlns:w10="urn:schemas-microsoft-com:office:word" xmlns:w="http://schemas.openxmlformats.org/wordprocessingml/2006/main">
+<w:document xmlns:o="urn:schemas-microsoft-com:office:office" xmlns:r="http://schemas.openxmlformats.org/officeDocument/2006/relationships" xmlns:v="urn:schemas-microsoft-com:vml" xmlns:w="http://schemas.openxmlformats.org/wordprocessingml/2006/main" xmlns:w10="urn:schemas-microsoft-com:office:word" xmlns:wp="http://schemas.openxmlformats.org/drawingml/2006/wordprocessingDrawing" xmlns:wps="http://schemas.microsoft.com/office/word/2010/wordprocessingShape" xmlns:wpg="http://schemas.microsoft.com/office/word/2010/wordprocessingGroup" xmlns:mc="http://schemas.openxmlformats.org/markup-compatibility/2006" xmlns:wp14="http://schemas.microsoft.com/office/word/2010/wordprocessingDrawing" xmlns:w14="http://schemas.microsoft.com/office/word/2010/wordml" mc:Ignorable="w14 wp14">
   <w:body>
-    <w:p/>
+    <w:p>
+      <w:pPr>
+        <w:pStyle w:val="Normal"/>
+        <w:bidi w:val="0"/>
+        <w:jc w:val="left"/>
+        <w:rPr/>
+      </w:pPr>
+      <w:r>
+        <w:rPr/>
+        <w:t>Can follow this tutorial https://www.youtube.com/watch?v=p1e6I5HTa5c</w:t>
+        <w:br/>
+        <w:t>Create .aab file</w:t>
+        <w:br/>
+      </w:r>
+      <w:hyperlink r:id="rId2">
+        <w:r>
+          <w:rPr>
+            <w:rStyle w:val="InternetLink"/>
+          </w:rPr>
+          <w:t>https://reactnative.dev/docs/signed-apk-android</w:t>
+        </w:r>
+      </w:hyperlink>
+      <w:r>
+        <w:rPr/>
+        <w:br/>
+        <w:t xml:space="preserve">go to google play console </w:t>
+      </w:r>
+      <w:hyperlink r:id="rId3">
+        <w:r>
+          <w:rPr>
+            <w:rStyle w:val="InternetLink"/>
+          </w:rPr>
+          <w:t>https://play.google.com/console</w:t>
+        </w:r>
+      </w:hyperlink>
+      <w:r>
+        <w:rPr/>
+        <w:br/>
+        <w:t xml:space="preserve">click on create app fill all forms </w:t>
+        <w:br/>
+        <w:t xml:space="preserve">we need privacy url </w:t>
+        <w:br/>
+      </w:r>
+      <w:r>
+        <w:rPr/>
+        <w:t>screen shots and one banner</w:t>
+        <w:br/>
+        <w:t>screen shots: 600*1024(7 inch),720*1280,800*1280(10 inch),1080*1920(TV)</w:t>
+        <w:br/>
+        <w:t>banner:1024*512</w:t>
+        <w:br/>
+        <w:t>then create release and rollout.</w:t>
+        <w:br/>
+        <w:t>If you have to upload new version then create new release and upload updated build.</w:t>
+        <w:br/>
+        <w:t>But you have to change version code in file app/build.gradle file</w:t>
+      </w:r>
+    </w:p>
     <w:sectPr>
+      <w:type w:val="nextPage"/>
       <w:pgSz w:w="12240" w:h="15840"/>
-      <w:pgMar w:top="1440" w:right="1440" w:bottom="1440" w:left="1440"/>
+      <w:pgMar w:left="1440" w:right="1440" w:header="0" w:top="1440" w:footer="0" w:bottom="1440" w:gutter="0"/>
+      <w:pgNumType w:fmt="decimal"/>
+      <w:formProt w:val="false"/>
+      <w:textDirection w:val="lrTb"/>
+      <w:docGrid w:type="default" w:linePitch="100" w:charSpace="4096"/>
     </w:sectPr>
   </w:body>
 </w:document>
+</file>
+
+<file path=word/styles.xml><?xml version="1.0" encoding="utf-8"?>
+<w:styles xmlns:w="http://schemas.openxmlformats.org/wordprocessingml/2006/main" xmlns:w14="http://schemas.microsoft.com/office/word/2010/wordml" xmlns:mc="http://schemas.openxmlformats.org/markup-compatibility/2006" mc:Ignorable="w14">
+  <w:docDefaults>
+    <w:rPrDefault>
+      <w:rPr>
+        <w:rFonts w:ascii="Calibri" w:hAnsi="Calibri" w:eastAsia="Songti SC" w:cs="Arial Unicode MS"/>
+        <w:kern w:val="2"/>
+        <w:sz w:val="22"/>
+        <w:szCs w:val="24"/>
+        <w:lang w:val="en-US" w:eastAsia="zh-CN" w:bidi="hi-IN"/>
+      </w:rPr>
+    </w:rPrDefault>
+    <w:pPrDefault>
+      <w:pPr>
+        <w:suppressAutoHyphens w:val="true"/>
+      </w:pPr>
+    </w:pPrDefault>
+  </w:docDefaults>
+  <w:style w:type="paragraph" w:styleId="Normal">
+    <w:name w:val="Normal"/>
+    <w:qFormat/>
+    <w:pPr>
+      <w:widowControl w:val="false"/>
+      <w:bidi w:val="0"/>
+    </w:pPr>
+    <w:rPr>
+      <w:rFonts w:ascii="Calibri" w:hAnsi="Calibri" w:eastAsia="Songti SC" w:cs="Arial Unicode MS"/>
+      <w:color w:val="auto"/>
+      <w:kern w:val="2"/>
+      <w:sz w:val="22"/>
+      <w:szCs w:val="24"/>
+      <w:lang w:val="en-US" w:eastAsia="zh-CN" w:bidi="hi-IN"/>
+    </w:rPr>
+  </w:style>
+  <w:style w:type="character" w:styleId="InternetLink">
+    <w:name w:val="Hyperlink"/>
+    <w:rPr>
+      <w:color w:val="000080"/>
+      <w:u w:val="single"/>
+      <w:lang w:val="zxx" w:eastAsia="zxx" w:bidi="zxx"/>
+    </w:rPr>
+  </w:style>
+  <w:style w:type="paragraph" w:styleId="Heading">
+    <w:name w:val="Heading"/>
+    <w:basedOn w:val="Normal"/>
+    <w:next w:val="TextBody"/>
+    <w:qFormat/>
+    <w:pPr>
+      <w:keepNext w:val="true"/>
+      <w:spacing w:before="240" w:after="120"/>
+    </w:pPr>
+    <w:rPr>
+      <w:rFonts w:ascii="Liberation Sans" w:hAnsi="Liberation Sans" w:eastAsia="PingFang SC" w:cs="Arial Unicode MS"/>
+      <w:sz w:val="28"/>
+      <w:szCs w:val="28"/>
+    </w:rPr>
+  </w:style>
+  <w:style w:type="paragraph" w:styleId="TextBody">
+    <w:name w:val="Body Text"/>
+    <w:basedOn w:val="Normal"/>
+    <w:pPr>
+      <w:spacing w:lineRule="auto" w:line="276" w:before="0" w:after="140"/>
+    </w:pPr>
+    <w:rPr/>
+  </w:style>
+  <w:style w:type="paragraph" w:styleId="List">
+    <w:name w:val="List"/>
+    <w:basedOn w:val="TextBody"/>
+    <w:pPr/>
+    <w:rPr>
+      <w:rFonts w:cs="Arial Unicode MS"/>
+    </w:rPr>
+  </w:style>
+  <w:style w:type="paragraph" w:styleId="Caption">
+    <w:name w:val="Caption"/>
+    <w:basedOn w:val="Normal"/>
+    <w:qFormat/>
+    <w:pPr>
+      <w:suppressLineNumbers/>
+      <w:spacing w:before="120" w:after="120"/>
+    </w:pPr>
+    <w:rPr>
+      <w:rFonts w:cs="Arial Unicode MS"/>
+      <w:i/>
+      <w:iCs/>
+      <w:sz w:val="24"/>
+      <w:szCs w:val="24"/>
+    </w:rPr>
+  </w:style>
+  <w:style w:type="paragraph" w:styleId="Index">
+    <w:name w:val="Index"/>
+    <w:basedOn w:val="Normal"/>
+    <w:qFormat/>
+    <w:pPr>
+      <w:suppressLineNumbers/>
+    </w:pPr>
+    <w:rPr>
+      <w:rFonts w:cs="Arial Unicode MS"/>
+    </w:rPr>
+  </w:style>
+</w:styles>
 </file>
 
 <file path=word/theme/theme1.xml><?xml version="1.0" encoding="utf-8"?>

</xml_diff>